<commit_message>
Game script draft 2 - FIXED
</commit_message>
<xml_diff>
--- a/Project Slime Draft 2.docx
+++ b/Project Slime Draft 2.docx
@@ -17,6 +17,9 @@
     </w:p>
     <w:p>
       <w:r>
+        <w:t xml:space="preserve">BLOCK 1: </w:t>
+      </w:r>
+      <w:r>
         <w:t>“</w:t>
       </w:r>
       <w:r>
@@ -58,6 +61,9 @@
     <w:p/>
     <w:p>
       <w:r>
+        <w:t xml:space="preserve">BLOCK 2: </w:t>
+      </w:r>
+      <w:r>
         <w:t>“</w:t>
       </w:r>
       <w:r>
@@ -67,13 +73,8 @@
         <w:t>potion</w:t>
       </w:r>
       <w:r>
-        <w:t xml:space="preserve"> would require one impossible thing, let alone three</w:t>
-      </w:r>
-      <w:proofErr w:type="gramStart"/>
-      <w:r>
-        <w:t>!?</w:t>
-      </w:r>
-      <w:proofErr w:type="gramEnd"/>
+        <w:t xml:space="preserve"> would require one impossible thing, let alone three!?</w:t>
+      </w:r>
     </w:p>
     <w:p>
       <w:r>
@@ -116,6 +117,9 @@
     <w:p/>
     <w:p>
       <w:r>
+        <w:t xml:space="preserve">BLOCK 3: </w:t>
+      </w:r>
+      <w:r>
         <w:t>“</w:t>
       </w:r>
       <w:r>
@@ -142,168 +146,131 @@
     <w:p/>
     <w:p>
       <w:r>
+        <w:t xml:space="preserve">&lt;sfx </w:t>
+      </w:r>
+      <w:r>
+        <w:t>of</w:t>
+      </w:r>
+      <w:r>
+        <w:t xml:space="preserve"> pouring and dooming/ominous SFX</w:t>
+      </w:r>
+      <w:r>
+        <w:t>&gt;</w:t>
+      </w:r>
+    </w:p>
+    <w:p/>
+    <w:p>
+      <w:r>
+        <w:t xml:space="preserve">BLOCK 4: </w:t>
+      </w:r>
+      <w:r>
+        <w:t>“</w:t>
+      </w:r>
+      <w:r>
+        <w:t>AH!</w:t>
+      </w:r>
+      <w:r>
+        <w:t xml:space="preserve"> W-w</w:t>
+      </w:r>
+      <w:r>
+        <w:t>-w</w:t>
+      </w:r>
+      <w:r>
+        <w:t>hat’s happening!?</w:t>
+      </w:r>
+      <w:r>
+        <w:t>”</w:t>
+      </w:r>
+    </w:p>
+    <w:p>
+      <w:r>
+        <w:t>“</w:t>
+      </w:r>
+      <w:r>
+        <w:t>Wait, I need to calm down. T-this isn’</w:t>
+      </w:r>
+      <w:r>
+        <w:t>t so-”</w:t>
+      </w:r>
+    </w:p>
+    <w:p/>
+    <w:p>
+      <w:r>
+        <w:t>&lt;sfx splash&gt;</w:t>
+      </w:r>
+    </w:p>
+    <w:p>
+      <w:r>
         <w:t>&lt;</w:t>
       </w:r>
-      <w:proofErr w:type="spellStart"/>
-      <w:proofErr w:type="gramStart"/>
-      <w:r>
-        <w:t>sfx</w:t>
-      </w:r>
-      <w:proofErr w:type="spellEnd"/>
-      <w:proofErr w:type="gramEnd"/>
+      <w:r>
+        <w:t xml:space="preserve">Image add </w:t>
+      </w:r>
+      <w:r>
+        <w:t>slimes appear&gt;</w:t>
+      </w:r>
+    </w:p>
+    <w:p/>
+    <w:p>
+      <w:r>
+        <w:t>BLOCK 5:</w:t>
+      </w:r>
+      <w:r>
+        <w:t>“</w:t>
+      </w:r>
+      <w:r>
+        <w:t>G-GOOD. This isn’t so good!</w:t>
+      </w:r>
+      <w:r>
+        <w:t>”</w:t>
+      </w:r>
+    </w:p>
+    <w:p>
+      <w:r>
+        <w:t>“</w:t>
+      </w:r>
+      <w:r>
+        <w:t>Wait</w:t>
+      </w:r>
+      <w:r>
+        <w:t>,</w:t>
+      </w:r>
       <w:r>
         <w:t xml:space="preserve"> </w:t>
       </w:r>
       <w:r>
-        <w:t>of</w:t>
-      </w:r>
-      <w:r>
-        <w:t xml:space="preserve"> pouring and dooming/ominous SFX</w:t>
-      </w:r>
-      <w:r>
-        <w:t>&gt;</w:t>
-      </w:r>
-    </w:p>
-    <w:p/>
-    <w:p>
-      <w:r>
-        <w:t>“</w:t>
-      </w:r>
-      <w:r>
-        <w:t>AH!</w:t>
-      </w:r>
-      <w:r>
-        <w:t xml:space="preserve"> W-w</w:t>
-      </w:r>
-      <w:r>
-        <w:t>-w</w:t>
-      </w:r>
-      <w:r>
-        <w:t>hat’s happening</w:t>
-      </w:r>
-      <w:proofErr w:type="gramStart"/>
-      <w:r>
-        <w:t>!?</w:t>
-      </w:r>
-      <w:proofErr w:type="gramEnd"/>
+        <w:t>I can fix this!</w:t>
+      </w:r>
+      <w:r>
+        <w:t xml:space="preserve"> </w:t>
+      </w:r>
+      <w:r>
+        <w:t xml:space="preserve">Gooeys are like bubbled over soup. </w:t>
+      </w:r>
+      <w:r>
+        <w:t>What comes out of the p</w:t>
+      </w:r>
+      <w:r>
+        <w:t xml:space="preserve">ot is still soup, you just scoop it back up and put it in the pot. </w:t>
+      </w:r>
+      <w:r>
+        <w:t>I can scoop them up, put them in the caldron, and make them potion again.</w:t>
+      </w:r>
       <w:r>
         <w:t>”</w:t>
       </w:r>
     </w:p>
-    <w:p>
-      <w:r>
-        <w:t>“</w:t>
-      </w:r>
-      <w:r>
-        <w:t>Wait, I need to calm down. T-this isn’</w:t>
-      </w:r>
-      <w:r>
-        <w:t>t so-”</w:t>
-      </w:r>
-    </w:p>
-    <w:p/>
-    <w:p>
-      <w:r>
-        <w:t>&lt;</w:t>
-      </w:r>
-      <w:proofErr w:type="spellStart"/>
-      <w:proofErr w:type="gramStart"/>
-      <w:r>
-        <w:t>sfx</w:t>
-      </w:r>
-      <w:proofErr w:type="spellEnd"/>
-      <w:proofErr w:type="gramEnd"/>
-      <w:r>
-        <w:t xml:space="preserve"> splash&gt;</w:t>
-      </w:r>
-    </w:p>
-    <w:p>
-      <w:r>
-        <w:t>&lt;</w:t>
-      </w:r>
-      <w:r>
-        <w:t xml:space="preserve">Image add </w:t>
-      </w:r>
-      <w:r>
-        <w:t>slimes appear&gt;</w:t>
-      </w:r>
-    </w:p>
-    <w:p/>
-    <w:p>
-      <w:r>
-        <w:t>“</w:t>
-      </w:r>
-      <w:r>
-        <w:t>G-GOOD. This isn’t so good!</w:t>
-      </w:r>
-      <w:r>
-        <w:t>”</w:t>
-      </w:r>
-    </w:p>
-    <w:p>
-      <w:r>
-        <w:t>“</w:t>
-      </w:r>
-      <w:r>
-        <w:t>Wait</w:t>
-      </w:r>
-      <w:r>
-        <w:t>,</w:t>
-      </w:r>
-      <w:r>
-        <w:t xml:space="preserve"> </w:t>
-      </w:r>
-      <w:r>
-        <w:t>I can fix this!</w:t>
-      </w:r>
-      <w:r>
-        <w:t xml:space="preserve"> </w:t>
-      </w:r>
-      <w:proofErr w:type="spellStart"/>
-      <w:r>
-        <w:t>Gooeys</w:t>
-      </w:r>
-      <w:proofErr w:type="spellEnd"/>
-      <w:r>
-        <w:t xml:space="preserve"> are like bubbled over soup. </w:t>
-      </w:r>
-      <w:r>
-        <w:t>What comes out of the p</w:t>
-      </w:r>
-      <w:r>
-        <w:t xml:space="preserve">ot is still </w:t>
-      </w:r>
-      <w:proofErr w:type="gramStart"/>
-      <w:r>
-        <w:t>soup,</w:t>
-      </w:r>
-      <w:proofErr w:type="gramEnd"/>
-      <w:r>
-        <w:t xml:space="preserve"> you just scoop it back up and put it in the pot. </w:t>
-      </w:r>
-      <w:r>
-        <w:t>I can scoop them up, put them in the caldron, and make them potion again.</w:t>
-      </w:r>
-      <w:r>
-        <w:t>”</w:t>
-      </w:r>
-    </w:p>
-    <w:p/>
-    <w:p>
-      <w:r>
-        <w:t>&lt;</w:t>
-      </w:r>
-      <w:proofErr w:type="gramStart"/>
-      <w:r>
-        <w:t>image</w:t>
-      </w:r>
-      <w:proofErr w:type="gramEnd"/>
-      <w:r>
-        <w:t xml:space="preserve"> add jar&gt;</w:t>
-      </w:r>
-    </w:p>
-    <w:p/>
-    <w:p>
+    <w:p/>
+    <w:p>
+      <w:r>
+        <w:t>&lt;image add jar&gt;</w:t>
+      </w:r>
+    </w:p>
+    <w:p/>
+    <w:p>
+      <w:r>
+        <w:t xml:space="preserve">BLOCK 6: </w:t>
+      </w:r>
       <w:r>
         <w:t>“</w:t>
       </w:r>
@@ -320,30 +287,17 @@
         <w:t>, I just need to</w:t>
       </w:r>
       <w:r>
-        <w:t>…</w:t>
-      </w:r>
-      <w:proofErr w:type="gramStart"/>
-      <w:r>
-        <w:t>.</w:t>
-      </w:r>
-      <w:r>
-        <w:t>get</w:t>
-      </w:r>
-      <w:proofErr w:type="gramEnd"/>
-      <w:r>
-        <w:t xml:space="preserve"> </w:t>
+        <w:t>….</w:t>
+      </w:r>
+      <w:r>
+        <w:t xml:space="preserve">get </w:t>
       </w:r>
       <w:r>
         <w:t>p</w:t>
       </w:r>
       <w:r>
-        <w:t xml:space="preserve">ast the </w:t>
-      </w:r>
-      <w:proofErr w:type="spellStart"/>
-      <w:r>
-        <w:t>Gooeys</w:t>
-      </w:r>
-      <w:proofErr w:type="spellEnd"/>
+        <w:t>ast the Gooeys</w:t>
+      </w:r>
       <w:r>
         <w:t>….</w:t>
       </w:r>
@@ -390,6 +344,9 @@
     </w:p>
     <w:p>
       <w:r>
+        <w:t xml:space="preserve">BLOCK 1: </w:t>
+      </w:r>
+      <w:r>
         <w:t>“</w:t>
       </w:r>
       <w:r>
@@ -434,6 +391,9 @@
     <w:p/>
     <w:p>
       <w:r>
+        <w:t xml:space="preserve">BLOCK 2: </w:t>
+      </w:r>
+      <w:r>
         <w:t>“</w:t>
       </w:r>
       <w:r>
@@ -442,13 +402,8 @@
       <w:r>
         <w:t>…</w:t>
       </w:r>
-      <w:proofErr w:type="gramStart"/>
-      <w:r>
-        <w:t>If</w:t>
-      </w:r>
-      <w:proofErr w:type="gramEnd"/>
-      <w:r>
-        <w:t xml:space="preserve"> the worst happens, the Professor will know not to touch it.</w:t>
+      <w:r>
+        <w:t>If the worst happens, the Professor will know not to touch it.</w:t>
       </w:r>
       <w:r>
         <w:t>”</w:t>
@@ -459,17 +414,15 @@
       <w:r>
         <w:t>&lt;</w:t>
       </w:r>
-      <w:proofErr w:type="spellStart"/>
-      <w:r>
-        <w:t>Sfx</w:t>
-      </w:r>
-      <w:proofErr w:type="spellEnd"/>
-      <w:r>
-        <w:t xml:space="preserve"> of drinking&gt;</w:t>
-      </w:r>
-    </w:p>
-    <w:p/>
-    <w:p>
+      <w:r>
+        <w:t>Sfx of drinking&gt;</w:t>
+      </w:r>
+    </w:p>
+    <w:p/>
+    <w:p>
+      <w:r>
+        <w:t>BLOCK 3:</w:t>
+      </w:r>
       <w:r>
         <w:t>“</w:t>
       </w:r>
@@ -494,24 +447,18 @@
         <w:t>”</w:t>
       </w:r>
     </w:p>
-    <w:p>
+    <w:p/>
+    <w:p>
+      <w:r>
+        <w:t xml:space="preserve">BLOCK 4: </w:t>
+      </w:r>
       <w:bookmarkStart w:id="0" w:name="_GoBack"/>
       <w:bookmarkEnd w:id="0"/>
-    </w:p>
-    <w:p>
-      <w:r>
-        <w:t>“</w:t>
-      </w:r>
-      <w:r>
-        <w:t xml:space="preserve">The only way I could describe this is that it’s </w:t>
-      </w:r>
-      <w:proofErr w:type="spellStart"/>
-      <w:r>
-        <w:t>goorate</w:t>
-      </w:r>
-      <w:proofErr w:type="spellEnd"/>
-      <w:r>
-        <w:t>.</w:t>
+      <w:r>
+        <w:t>“</w:t>
+      </w:r>
+      <w:r>
+        <w:t>The only way I could describe this is that it’s goorate.</w:t>
       </w:r>
       <w:r>
         <w:t>”</w:t>

</xml_diff>